<commit_message>
add check barrier between enemy
</commit_message>
<xml_diff>
--- a/Assets/Docs/AI接口.docx
+++ b/Assets/Docs/AI接口.docx
@@ -2150,8 +2150,6 @@
         </w:rPr>
         <w:t>获取重生保护的时间.</w:t>
       </w:r>
-      <w:bookmarkStart w:id="0" w:name="_GoBack"/>
-      <w:bookmarkEnd w:id="0"/>
     </w:p>
     <w:p>
       <w:pPr>
@@ -3889,6 +3887,13 @@
         <w:widowControl/>
         <w:suppressLineNumbers w:val="0"/>
         <w:jc w:val="left"/>
+        <w:rPr>
+          <w:rFonts w:ascii="宋体" w:hAnsi="宋体" w:eastAsia="宋体" w:cs="宋体"/>
+          <w:kern w:val="0"/>
+          <w:sz w:val="24"/>
+          <w:szCs w:val="24"/>
+          <w:lang w:val="en-US" w:eastAsia="zh-CN" w:bidi="ar"/>
+        </w:rPr>
       </w:pPr>
       <w:r>
         <w:rPr>
@@ -4056,6 +4061,445 @@
           <w:lang w:val="en-US" w:eastAsia="zh-CN" w:bidi="ar"/>
         </w:rPr>
         <w:t xml:space="preserve"> IsReloading()返回是否正在换弹夹，换弹夹是耗时的。</w:t>
+      </w:r>
+    </w:p>
+    <w:p>
+      <w:pPr>
+        <w:keepNext w:val="0"/>
+        <w:keepLines w:val="0"/>
+        <w:widowControl/>
+        <w:suppressLineNumbers w:val="0"/>
+        <w:jc w:val="left"/>
+        <w:rPr>
+          <w:rFonts w:ascii="宋体" w:hAnsi="宋体" w:eastAsia="宋体" w:cs="宋体"/>
+          <w:kern w:val="0"/>
+          <w:sz w:val="24"/>
+          <w:szCs w:val="24"/>
+          <w:lang w:val="en-US" w:eastAsia="zh-CN" w:bidi="ar"/>
+        </w:rPr>
+      </w:pPr>
+    </w:p>
+    <w:p>
+      <w:pPr>
+        <w:keepNext w:val="0"/>
+        <w:keepLines w:val="0"/>
+        <w:widowControl/>
+        <w:suppressLineNumbers w:val="0"/>
+        <w:jc w:val="left"/>
+        <w:rPr>
+          <w:rFonts w:hint="eastAsia" w:ascii="宋体" w:hAnsi="宋体" w:eastAsia="宋体" w:cs="宋体"/>
+          <w:kern w:val="0"/>
+          <w:sz w:val="24"/>
+          <w:szCs w:val="24"/>
+          <w:lang w:val="en-US" w:eastAsia="zh-CN" w:bidi="ar"/>
+        </w:rPr>
+      </w:pPr>
+      <w:r>
+        <w:rPr>
+          <w:rFonts w:hint="eastAsia" w:ascii="宋体" w:hAnsi="宋体" w:eastAsia="宋体" w:cs="宋体"/>
+          <w:kern w:val="0"/>
+          <w:sz w:val="24"/>
+          <w:szCs w:val="24"/>
+          <w:lang w:val="en-US" w:eastAsia="zh-CN" w:bidi="ar"/>
+        </w:rPr>
+        <w:t>新添加接口：</w:t>
+      </w:r>
+    </w:p>
+    <w:p>
+      <w:pPr>
+        <w:keepNext w:val="0"/>
+        <w:keepLines w:val="0"/>
+        <w:widowControl/>
+        <w:suppressLineNumbers w:val="0"/>
+        <w:jc w:val="left"/>
+        <w:rPr>
+          <w:rFonts w:hint="eastAsia" w:ascii="宋体" w:hAnsi="宋体" w:eastAsia="宋体" w:cs="宋体"/>
+          <w:kern w:val="0"/>
+          <w:sz w:val="24"/>
+          <w:szCs w:val="24"/>
+          <w:lang w:val="en-US" w:eastAsia="zh-CN" w:bidi="ar"/>
+        </w:rPr>
+      </w:pPr>
+      <w:r>
+        <w:rPr>
+          <w:rFonts w:ascii="Consolas" w:hAnsi="Consolas" w:eastAsia="Consolas" w:cs="Consolas"/>
+          <w:color w:val="009695"/>
+          <w:kern w:val="0"/>
+          <w:sz w:val="24"/>
+          <w:szCs w:val="24"/>
+          <w:lang w:val="en-US" w:eastAsia="zh-CN" w:bidi="ar"/>
+        </w:rPr>
+        <w:t>float</w:t>
+      </w:r>
+      <w:r>
+        <w:rPr>
+          <w:rFonts w:hint="default" w:ascii="Consolas" w:hAnsi="Consolas" w:eastAsia="Consolas" w:cs="Consolas"/>
+          <w:color w:val="333333"/>
+          <w:kern w:val="0"/>
+          <w:sz w:val="24"/>
+          <w:szCs w:val="24"/>
+          <w:lang w:val="en-US" w:eastAsia="zh-CN" w:bidi="ar"/>
+        </w:rPr>
+        <w:t> GetRebornProtectTime()</w:t>
+      </w:r>
+      <w:r>
+        <w:rPr>
+          <w:rFonts w:ascii="宋体" w:hAnsi="宋体" w:eastAsia="宋体" w:cs="宋体"/>
+          <w:kern w:val="0"/>
+          <w:sz w:val="24"/>
+          <w:szCs w:val="24"/>
+          <w:lang w:val="en-US" w:eastAsia="zh-CN" w:bidi="ar"/>
+        </w:rPr>
+        <w:t xml:space="preserve"> </w:t>
+      </w:r>
+      <w:r>
+        <w:rPr>
+          <w:rFonts w:hint="eastAsia" w:ascii="宋体" w:hAnsi="宋体" w:eastAsia="宋体" w:cs="宋体"/>
+          <w:kern w:val="0"/>
+          <w:sz w:val="24"/>
+          <w:szCs w:val="24"/>
+          <w:lang w:val="en-US" w:eastAsia="zh-CN" w:bidi="ar"/>
+        </w:rPr>
+        <w:t>获取重生保护的时间,"游戏过程中不会发生变化"</w:t>
+      </w:r>
+    </w:p>
+    <w:p>
+      <w:pPr>
+        <w:keepNext w:val="0"/>
+        <w:keepLines w:val="0"/>
+        <w:widowControl/>
+        <w:suppressLineNumbers w:val="0"/>
+        <w:jc w:val="left"/>
+        <w:rPr>
+          <w:rFonts w:hint="eastAsia" w:ascii="宋体" w:hAnsi="宋体" w:eastAsia="宋体" w:cs="宋体"/>
+          <w:kern w:val="0"/>
+          <w:sz w:val="24"/>
+          <w:szCs w:val="24"/>
+          <w:lang w:val="en-US" w:eastAsia="zh-CN" w:bidi="ar"/>
+        </w:rPr>
+      </w:pPr>
+    </w:p>
+    <w:p>
+      <w:pPr>
+        <w:keepNext w:val="0"/>
+        <w:keepLines w:val="0"/>
+        <w:widowControl/>
+        <w:suppressLineNumbers w:val="0"/>
+        <w:jc w:val="left"/>
+        <w:rPr>
+          <w:rFonts w:hint="eastAsia" w:ascii="宋体" w:hAnsi="宋体" w:eastAsia="宋体" w:cs="宋体"/>
+          <w:kern w:val="0"/>
+          <w:sz w:val="24"/>
+          <w:szCs w:val="24"/>
+          <w:lang w:val="en-US" w:eastAsia="zh-CN" w:bidi="ar"/>
+        </w:rPr>
+      </w:pPr>
+      <w:r>
+        <w:rPr>
+          <w:rFonts w:ascii="Consolas" w:hAnsi="Consolas" w:eastAsia="Consolas" w:cs="Consolas"/>
+          <w:color w:val="009695"/>
+          <w:kern w:val="0"/>
+          <w:sz w:val="24"/>
+          <w:szCs w:val="24"/>
+          <w:lang w:val="en-US" w:eastAsia="zh-CN" w:bidi="ar"/>
+        </w:rPr>
+        <w:t>bool</w:t>
+      </w:r>
+      <w:r>
+        <w:rPr>
+          <w:rFonts w:ascii="宋体" w:hAnsi="宋体" w:eastAsia="宋体" w:cs="宋体"/>
+          <w:kern w:val="0"/>
+          <w:sz w:val="24"/>
+          <w:szCs w:val="24"/>
+          <w:lang w:val="en-US" w:eastAsia="zh-CN" w:bidi="ar"/>
+        </w:rPr>
+        <w:t xml:space="preserve"> </w:t>
+      </w:r>
+      <w:r>
+        <w:rPr>
+          <w:rFonts w:ascii="Consolas" w:hAnsi="Consolas" w:eastAsia="Consolas" w:cs="Consolas"/>
+          <w:color w:val="333333"/>
+          <w:kern w:val="0"/>
+          <w:sz w:val="24"/>
+          <w:szCs w:val="24"/>
+          <w:lang w:val="en-US" w:eastAsia="zh-CN" w:bidi="ar"/>
+        </w:rPr>
+        <w:t>IsRebornProtected</w:t>
+      </w:r>
+      <w:r>
+        <w:rPr>
+          <w:rFonts w:hint="default" w:ascii="Consolas" w:hAnsi="Consolas" w:eastAsia="Consolas" w:cs="Consolas"/>
+          <w:color w:val="333333"/>
+          <w:kern w:val="0"/>
+          <w:sz w:val="24"/>
+          <w:szCs w:val="24"/>
+          <w:lang w:val="en-US" w:eastAsia="zh-CN" w:bidi="ar"/>
+        </w:rPr>
+        <w:t>()</w:t>
+      </w:r>
+      <w:r>
+        <w:rPr>
+          <w:rFonts w:ascii="宋体" w:hAnsi="宋体" w:eastAsia="宋体" w:cs="宋体"/>
+          <w:kern w:val="0"/>
+          <w:sz w:val="24"/>
+          <w:szCs w:val="24"/>
+          <w:lang w:val="en-US" w:eastAsia="zh-CN" w:bidi="ar"/>
+        </w:rPr>
+        <w:t xml:space="preserve"> </w:t>
+      </w:r>
+      <w:r>
+        <w:rPr>
+          <w:rFonts w:hint="eastAsia" w:ascii="宋体" w:hAnsi="宋体" w:eastAsia="宋体" w:cs="宋体"/>
+          <w:kern w:val="0"/>
+          <w:sz w:val="24"/>
+          <w:szCs w:val="24"/>
+          <w:lang w:val="en-US" w:eastAsia="zh-CN" w:bidi="ar"/>
+        </w:rPr>
+        <w:t>自己是否在重生保护中。</w:t>
+      </w:r>
+    </w:p>
+    <w:p>
+      <w:pPr>
+        <w:keepNext w:val="0"/>
+        <w:keepLines w:val="0"/>
+        <w:widowControl/>
+        <w:suppressLineNumbers w:val="0"/>
+        <w:jc w:val="left"/>
+        <w:rPr>
+          <w:rFonts w:hint="eastAsia" w:ascii="宋体" w:hAnsi="宋体" w:eastAsia="宋体" w:cs="宋体"/>
+          <w:kern w:val="0"/>
+          <w:sz w:val="24"/>
+          <w:szCs w:val="24"/>
+          <w:lang w:val="en-US" w:eastAsia="zh-CN" w:bidi="ar"/>
+        </w:rPr>
+      </w:pPr>
+      <w:r>
+        <w:rPr>
+          <w:rFonts w:ascii="Consolas" w:hAnsi="Consolas" w:eastAsia="Consolas" w:cs="Consolas"/>
+          <w:color w:val="009695"/>
+          <w:kern w:val="0"/>
+          <w:sz w:val="24"/>
+          <w:szCs w:val="24"/>
+          <w:lang w:val="en-US" w:eastAsia="zh-CN" w:bidi="ar"/>
+        </w:rPr>
+        <w:t>float</w:t>
+      </w:r>
+      <w:r>
+        <w:rPr>
+          <w:rFonts w:hint="default" w:ascii="Consolas" w:hAnsi="Consolas" w:eastAsia="Consolas" w:cs="Consolas"/>
+          <w:color w:val="333333"/>
+          <w:kern w:val="0"/>
+          <w:sz w:val="24"/>
+          <w:szCs w:val="24"/>
+          <w:lang w:val="en-US" w:eastAsia="zh-CN" w:bidi="ar"/>
+        </w:rPr>
+        <w:t> GetRebornProtectRemaining()</w:t>
+      </w:r>
+      <w:r>
+        <w:rPr>
+          <w:rFonts w:ascii="宋体" w:hAnsi="宋体" w:eastAsia="宋体" w:cs="宋体"/>
+          <w:kern w:val="0"/>
+          <w:sz w:val="24"/>
+          <w:szCs w:val="24"/>
+          <w:lang w:val="en-US" w:eastAsia="zh-CN" w:bidi="ar"/>
+        </w:rPr>
+        <w:t xml:space="preserve"> </w:t>
+      </w:r>
+      <w:r>
+        <w:rPr>
+          <w:rFonts w:hint="eastAsia" w:ascii="宋体" w:hAnsi="宋体" w:eastAsia="宋体" w:cs="宋体"/>
+          <w:kern w:val="0"/>
+          <w:sz w:val="24"/>
+          <w:szCs w:val="24"/>
+          <w:lang w:val="en-US" w:eastAsia="zh-CN" w:bidi="ar"/>
+        </w:rPr>
+        <w:t>返回自己重生保护的剩余时间</w:t>
+      </w:r>
+    </w:p>
+    <w:p>
+      <w:pPr>
+        <w:keepNext w:val="0"/>
+        <w:keepLines w:val="0"/>
+        <w:widowControl/>
+        <w:suppressLineNumbers w:val="0"/>
+        <w:jc w:val="left"/>
+        <w:rPr>
+          <w:rFonts w:hint="eastAsia" w:ascii="宋体" w:hAnsi="宋体" w:eastAsia="宋体" w:cs="宋体"/>
+          <w:kern w:val="0"/>
+          <w:sz w:val="24"/>
+          <w:szCs w:val="24"/>
+          <w:lang w:val="en-US" w:eastAsia="zh-CN" w:bidi="ar"/>
+        </w:rPr>
+      </w:pPr>
+      <w:r>
+        <w:rPr>
+          <w:rFonts w:ascii="Consolas" w:hAnsi="Consolas" w:eastAsia="Consolas" w:cs="Consolas"/>
+          <w:color w:val="009695"/>
+          <w:kern w:val="0"/>
+          <w:sz w:val="24"/>
+          <w:szCs w:val="24"/>
+          <w:lang w:val="en-US" w:eastAsia="zh-CN" w:bidi="ar"/>
+        </w:rPr>
+        <w:t>bool</w:t>
+      </w:r>
+      <w:r>
+        <w:rPr>
+          <w:rFonts w:hint="default" w:ascii="Consolas" w:hAnsi="Consolas" w:eastAsia="Consolas" w:cs="Consolas"/>
+          <w:color w:val="333333"/>
+          <w:kern w:val="0"/>
+          <w:sz w:val="24"/>
+          <w:szCs w:val="24"/>
+          <w:lang w:val="en-US" w:eastAsia="zh-CN" w:bidi="ar"/>
+        </w:rPr>
+        <w:t> IsEnemyRebornProtected()</w:t>
+      </w:r>
+      <w:r>
+        <w:rPr>
+          <w:rFonts w:ascii="宋体" w:hAnsi="宋体" w:eastAsia="宋体" w:cs="宋体"/>
+          <w:kern w:val="0"/>
+          <w:sz w:val="24"/>
+          <w:szCs w:val="24"/>
+          <w:lang w:val="en-US" w:eastAsia="zh-CN" w:bidi="ar"/>
+        </w:rPr>
+        <w:t xml:space="preserve"> </w:t>
+      </w:r>
+      <w:r>
+        <w:rPr>
+          <w:rFonts w:hint="eastAsia" w:ascii="宋体" w:hAnsi="宋体" w:eastAsia="宋体" w:cs="宋体"/>
+          <w:kern w:val="0"/>
+          <w:sz w:val="24"/>
+          <w:szCs w:val="24"/>
+          <w:lang w:val="en-US" w:eastAsia="zh-CN" w:bidi="ar"/>
+        </w:rPr>
+        <w:t>敌人是否在重生保护中。</w:t>
+      </w:r>
+    </w:p>
+    <w:p>
+      <w:pPr>
+        <w:keepNext w:val="0"/>
+        <w:keepLines w:val="0"/>
+        <w:widowControl/>
+        <w:suppressLineNumbers w:val="0"/>
+        <w:jc w:val="left"/>
+        <w:rPr>
+          <w:rFonts w:hint="eastAsia" w:ascii="宋体" w:hAnsi="宋体" w:eastAsia="宋体" w:cs="宋体"/>
+          <w:kern w:val="0"/>
+          <w:sz w:val="24"/>
+          <w:szCs w:val="24"/>
+          <w:lang w:val="en-US" w:eastAsia="zh-CN" w:bidi="ar"/>
+        </w:rPr>
+      </w:pPr>
+      <w:r>
+        <w:rPr>
+          <w:rFonts w:ascii="Consolas" w:hAnsi="Consolas" w:eastAsia="Consolas" w:cs="Consolas"/>
+          <w:color w:val="009695"/>
+          <w:kern w:val="0"/>
+          <w:sz w:val="24"/>
+          <w:szCs w:val="24"/>
+          <w:lang w:val="en-US" w:eastAsia="zh-CN" w:bidi="ar"/>
+        </w:rPr>
+        <w:t>float</w:t>
+      </w:r>
+      <w:r>
+        <w:rPr>
+          <w:rFonts w:hint="default" w:ascii="Consolas" w:hAnsi="Consolas" w:eastAsia="Consolas" w:cs="Consolas"/>
+          <w:color w:val="333333"/>
+          <w:kern w:val="0"/>
+          <w:sz w:val="24"/>
+          <w:szCs w:val="24"/>
+          <w:lang w:val="en-US" w:eastAsia="zh-CN" w:bidi="ar"/>
+        </w:rPr>
+        <w:t> GetEnemyRebornProtectRemaining()</w:t>
+      </w:r>
+      <w:r>
+        <w:rPr>
+          <w:rFonts w:ascii="宋体" w:hAnsi="宋体" w:eastAsia="宋体" w:cs="宋体"/>
+          <w:kern w:val="0"/>
+          <w:sz w:val="24"/>
+          <w:szCs w:val="24"/>
+          <w:lang w:val="en-US" w:eastAsia="zh-CN" w:bidi="ar"/>
+        </w:rPr>
+        <w:t xml:space="preserve"> </w:t>
+      </w:r>
+      <w:r>
+        <w:rPr>
+          <w:rFonts w:hint="eastAsia" w:ascii="宋体" w:hAnsi="宋体" w:eastAsia="宋体" w:cs="宋体"/>
+          <w:kern w:val="0"/>
+          <w:sz w:val="24"/>
+          <w:szCs w:val="24"/>
+          <w:lang w:val="en-US" w:eastAsia="zh-CN" w:bidi="ar"/>
+        </w:rPr>
+        <w:t>获取敌方重生保护的剩余时间。</w:t>
+      </w:r>
+    </w:p>
+    <w:p>
+      <w:pPr>
+        <w:keepNext w:val="0"/>
+        <w:keepLines w:val="0"/>
+        <w:widowControl/>
+        <w:suppressLineNumbers w:val="0"/>
+        <w:jc w:val="left"/>
+        <w:rPr>
+          <w:rFonts w:hint="eastAsia" w:ascii="宋体" w:hAnsi="宋体" w:eastAsia="宋体" w:cs="宋体"/>
+          <w:kern w:val="0"/>
+          <w:sz w:val="24"/>
+          <w:szCs w:val="24"/>
+          <w:lang w:val="en-US" w:eastAsia="zh-CN" w:bidi="ar"/>
+        </w:rPr>
+      </w:pPr>
+      <w:r>
+        <w:rPr>
+          <w:rFonts w:ascii="Consolas" w:hAnsi="Consolas" w:eastAsia="Consolas" w:cs="Consolas"/>
+          <w:color w:val="009695"/>
+          <w:kern w:val="0"/>
+          <w:sz w:val="24"/>
+          <w:szCs w:val="24"/>
+          <w:lang w:val="en-US" w:eastAsia="zh-CN" w:bidi="ar"/>
+        </w:rPr>
+        <w:t>bool</w:t>
+      </w:r>
+      <w:r>
+        <w:rPr>
+          <w:rFonts w:hint="default" w:ascii="Consolas" w:hAnsi="Consolas" w:eastAsia="Consolas" w:cs="Consolas"/>
+          <w:color w:val="333333"/>
+          <w:kern w:val="0"/>
+          <w:sz w:val="24"/>
+          <w:szCs w:val="24"/>
+          <w:lang w:val="en-US" w:eastAsia="zh-CN" w:bidi="ar"/>
+        </w:rPr>
+        <w:t> HasBarrierBetweenEnemy()</w:t>
+      </w:r>
+      <w:r>
+        <w:rPr>
+          <w:rFonts w:ascii="宋体" w:hAnsi="宋体" w:eastAsia="宋体" w:cs="宋体"/>
+          <w:kern w:val="0"/>
+          <w:sz w:val="24"/>
+          <w:szCs w:val="24"/>
+          <w:lang w:val="en-US" w:eastAsia="zh-CN" w:bidi="ar"/>
+        </w:rPr>
+        <w:t xml:space="preserve"> </w:t>
+      </w:r>
+      <w:r>
+        <w:rPr>
+          <w:rFonts w:hint="eastAsia" w:ascii="宋体" w:hAnsi="宋体" w:eastAsia="宋体" w:cs="宋体"/>
+          <w:kern w:val="0"/>
+          <w:sz w:val="24"/>
+          <w:szCs w:val="24"/>
+          <w:lang w:val="en-US" w:eastAsia="zh-CN" w:bidi="ar"/>
+        </w:rPr>
+        <w:t>判断和敌人坦克之间是否有障碍物(1.5倍的炮弹射程</w:t>
+      </w:r>
+      <w:bookmarkStart w:id="0" w:name="_GoBack"/>
+      <w:bookmarkEnd w:id="0"/>
+      <w:r>
+        <w:rPr>
+          <w:rFonts w:hint="eastAsia" w:ascii="宋体" w:hAnsi="宋体" w:eastAsia="宋体" w:cs="宋体"/>
+          <w:kern w:val="0"/>
+          <w:sz w:val="24"/>
+          <w:szCs w:val="24"/>
+          <w:lang w:val="en-US" w:eastAsia="zh-CN" w:bidi="ar"/>
+        </w:rPr>
+        <w:t>)。</w:t>
       </w:r>
     </w:p>
     <w:p>

</xml_diff>